<commit_message>
Add planning poker screenshots
</commit_message>
<xml_diff>
--- a/docs/Backlog_sprintu_1_20250427.docx
+++ b/docs/Backlog_sprintu_1_20250427.docx
@@ -57,6 +57,292 @@
         <w:pStyle w:val="Nagwek2"/>
       </w:pPr>
       <w:r>
+        <w:t>Oszacowanie wielkości zadań – zrzuty ekranu Planning Pokera</w:t>
+      </w:r>
+    </w:p>
+    <w:p>
+      <w:r>
+        <w:rPr>
+          <w:noProof/>
+        </w:rPr>
+        <w:drawing>
+          <wp:inline distT="0" distB="0" distL="0" distR="0" wp14:anchorId="35CAC1FB" wp14:editId="3D8F729C">
+            <wp:extent cx="5759450" cy="3924935"/>
+            <wp:effectExtent l="0" t="0" r="0" b="0"/>
+            <wp:docPr id="574831010" name="Obraz 1" descr="Brak opisu."/>
+            <wp:cNvGraphicFramePr>
+              <a:graphicFrameLocks xmlns:a="http://schemas.openxmlformats.org/drawingml/2006/main" noChangeAspect="1"/>
+            </wp:cNvGraphicFramePr>
+            <a:graphic xmlns:a="http://schemas.openxmlformats.org/drawingml/2006/main">
+              <a:graphicData uri="http://schemas.openxmlformats.org/drawingml/2006/picture">
+                <pic:pic xmlns:pic="http://schemas.openxmlformats.org/drawingml/2006/picture">
+                  <pic:nvPicPr>
+                    <pic:cNvPr id="0" name="Picture 1" descr="Brak opisu."/>
+                    <pic:cNvPicPr>
+                      <a:picLocks noChangeAspect="1" noChangeArrowheads="1"/>
+                    </pic:cNvPicPr>
+                  </pic:nvPicPr>
+                  <pic:blipFill>
+                    <a:blip r:embed="rId13">
+                      <a:extLst>
+                        <a:ext uri="{28A0092B-C50C-407E-A947-70E740481C1C}">
+                          <a14:useLocalDpi xmlns:a14="http://schemas.microsoft.com/office/drawing/2010/main" val="0"/>
+                        </a:ext>
+                      </a:extLst>
+                    </a:blip>
+                    <a:srcRect/>
+                    <a:stretch>
+                      <a:fillRect/>
+                    </a:stretch>
+                  </pic:blipFill>
+                  <pic:spPr bwMode="auto">
+                    <a:xfrm>
+                      <a:off x="0" y="0"/>
+                      <a:ext cx="5759450" cy="3924935"/>
+                    </a:xfrm>
+                    <a:prstGeom prst="rect">
+                      <a:avLst/>
+                    </a:prstGeom>
+                    <a:noFill/>
+                    <a:ln>
+                      <a:noFill/>
+                    </a:ln>
+                  </pic:spPr>
+                </pic:pic>
+              </a:graphicData>
+            </a:graphic>
+          </wp:inline>
+        </w:drawing>
+      </w:r>
+    </w:p>
+    <w:p>
+      <w:r>
+        <w:rPr>
+          <w:noProof/>
+        </w:rPr>
+        <w:lastRenderedPageBreak/>
+        <w:drawing>
+          <wp:inline distT="0" distB="0" distL="0" distR="0" wp14:anchorId="48621EB1" wp14:editId="56BD618C">
+            <wp:extent cx="5759450" cy="4000500"/>
+            <wp:effectExtent l="0" t="0" r="0" b="0"/>
+            <wp:docPr id="2053123107" name="Obraz 2" descr="Brak opisu."/>
+            <wp:cNvGraphicFramePr>
+              <a:graphicFrameLocks xmlns:a="http://schemas.openxmlformats.org/drawingml/2006/main" noChangeAspect="1"/>
+            </wp:cNvGraphicFramePr>
+            <a:graphic xmlns:a="http://schemas.openxmlformats.org/drawingml/2006/main">
+              <a:graphicData uri="http://schemas.openxmlformats.org/drawingml/2006/picture">
+                <pic:pic xmlns:pic="http://schemas.openxmlformats.org/drawingml/2006/picture">
+                  <pic:nvPicPr>
+                    <pic:cNvPr id="0" name="Picture 3" descr="Brak opisu."/>
+                    <pic:cNvPicPr>
+                      <a:picLocks noChangeAspect="1" noChangeArrowheads="1"/>
+                    </pic:cNvPicPr>
+                  </pic:nvPicPr>
+                  <pic:blipFill>
+                    <a:blip r:embed="rId14">
+                      <a:extLst>
+                        <a:ext uri="{28A0092B-C50C-407E-A947-70E740481C1C}">
+                          <a14:useLocalDpi xmlns:a14="http://schemas.microsoft.com/office/drawing/2010/main" val="0"/>
+                        </a:ext>
+                      </a:extLst>
+                    </a:blip>
+                    <a:srcRect/>
+                    <a:stretch>
+                      <a:fillRect/>
+                    </a:stretch>
+                  </pic:blipFill>
+                  <pic:spPr bwMode="auto">
+                    <a:xfrm>
+                      <a:off x="0" y="0"/>
+                      <a:ext cx="5759450" cy="4000500"/>
+                    </a:xfrm>
+                    <a:prstGeom prst="rect">
+                      <a:avLst/>
+                    </a:prstGeom>
+                    <a:noFill/>
+                    <a:ln>
+                      <a:noFill/>
+                    </a:ln>
+                  </pic:spPr>
+                </pic:pic>
+              </a:graphicData>
+            </a:graphic>
+          </wp:inline>
+        </w:drawing>
+      </w:r>
+    </w:p>
+    <w:p>
+      <w:r>
+        <w:rPr>
+          <w:noProof/>
+        </w:rPr>
+        <w:drawing>
+          <wp:inline distT="0" distB="0" distL="0" distR="0" wp14:anchorId="4DC2CF26" wp14:editId="797886A8">
+            <wp:extent cx="5759450" cy="3582670"/>
+            <wp:effectExtent l="0" t="0" r="0" b="0"/>
+            <wp:docPr id="1111626767" name="Obraz 3" descr="Brak opisu."/>
+            <wp:cNvGraphicFramePr>
+              <a:graphicFrameLocks xmlns:a="http://schemas.openxmlformats.org/drawingml/2006/main" noChangeAspect="1"/>
+            </wp:cNvGraphicFramePr>
+            <a:graphic xmlns:a="http://schemas.openxmlformats.org/drawingml/2006/main">
+              <a:graphicData uri="http://schemas.openxmlformats.org/drawingml/2006/picture">
+                <pic:pic xmlns:pic="http://schemas.openxmlformats.org/drawingml/2006/picture">
+                  <pic:nvPicPr>
+                    <pic:cNvPr id="0" name="Picture 5" descr="Brak opisu."/>
+                    <pic:cNvPicPr>
+                      <a:picLocks noChangeAspect="1" noChangeArrowheads="1"/>
+                    </pic:cNvPicPr>
+                  </pic:nvPicPr>
+                  <pic:blipFill>
+                    <a:blip r:embed="rId15">
+                      <a:extLst>
+                        <a:ext uri="{28A0092B-C50C-407E-A947-70E740481C1C}">
+                          <a14:useLocalDpi xmlns:a14="http://schemas.microsoft.com/office/drawing/2010/main" val="0"/>
+                        </a:ext>
+                      </a:extLst>
+                    </a:blip>
+                    <a:srcRect/>
+                    <a:stretch>
+                      <a:fillRect/>
+                    </a:stretch>
+                  </pic:blipFill>
+                  <pic:spPr bwMode="auto">
+                    <a:xfrm>
+                      <a:off x="0" y="0"/>
+                      <a:ext cx="5759450" cy="3582670"/>
+                    </a:xfrm>
+                    <a:prstGeom prst="rect">
+                      <a:avLst/>
+                    </a:prstGeom>
+                    <a:noFill/>
+                    <a:ln>
+                      <a:noFill/>
+                    </a:ln>
+                  </pic:spPr>
+                </pic:pic>
+              </a:graphicData>
+            </a:graphic>
+          </wp:inline>
+        </w:drawing>
+      </w:r>
+    </w:p>
+    <w:p>
+      <w:r>
+        <w:rPr>
+          <w:noProof/>
+        </w:rPr>
+        <w:lastRenderedPageBreak/>
+        <w:drawing>
+          <wp:inline distT="0" distB="0" distL="0" distR="0" wp14:anchorId="3A814A90" wp14:editId="3F5623AB">
+            <wp:extent cx="5759450" cy="3924935"/>
+            <wp:effectExtent l="0" t="0" r="0" b="0"/>
+            <wp:docPr id="477985780" name="Obraz 4" descr="Brak opisu."/>
+            <wp:cNvGraphicFramePr>
+              <a:graphicFrameLocks xmlns:a="http://schemas.openxmlformats.org/drawingml/2006/main" noChangeAspect="1"/>
+            </wp:cNvGraphicFramePr>
+            <a:graphic xmlns:a="http://schemas.openxmlformats.org/drawingml/2006/main">
+              <a:graphicData uri="http://schemas.openxmlformats.org/drawingml/2006/picture">
+                <pic:pic xmlns:pic="http://schemas.openxmlformats.org/drawingml/2006/picture">
+                  <pic:nvPicPr>
+                    <pic:cNvPr id="0" name="Picture 7" descr="Brak opisu."/>
+                    <pic:cNvPicPr>
+                      <a:picLocks noChangeAspect="1" noChangeArrowheads="1"/>
+                    </pic:cNvPicPr>
+                  </pic:nvPicPr>
+                  <pic:blipFill>
+                    <a:blip r:embed="rId16">
+                      <a:extLst>
+                        <a:ext uri="{28A0092B-C50C-407E-A947-70E740481C1C}">
+                          <a14:useLocalDpi xmlns:a14="http://schemas.microsoft.com/office/drawing/2010/main" val="0"/>
+                        </a:ext>
+                      </a:extLst>
+                    </a:blip>
+                    <a:srcRect/>
+                    <a:stretch>
+                      <a:fillRect/>
+                    </a:stretch>
+                  </pic:blipFill>
+                  <pic:spPr bwMode="auto">
+                    <a:xfrm>
+                      <a:off x="0" y="0"/>
+                      <a:ext cx="5759450" cy="3924935"/>
+                    </a:xfrm>
+                    <a:prstGeom prst="rect">
+                      <a:avLst/>
+                    </a:prstGeom>
+                    <a:noFill/>
+                    <a:ln>
+                      <a:noFill/>
+                    </a:ln>
+                  </pic:spPr>
+                </pic:pic>
+              </a:graphicData>
+            </a:graphic>
+          </wp:inline>
+        </w:drawing>
+      </w:r>
+    </w:p>
+    <w:p>
+      <w:r>
+        <w:rPr>
+          <w:noProof/>
+        </w:rPr>
+        <w:drawing>
+          <wp:inline distT="0" distB="0" distL="0" distR="0" wp14:anchorId="3BAE91DA" wp14:editId="292CF6F7">
+            <wp:extent cx="5759450" cy="3870325"/>
+            <wp:effectExtent l="0" t="0" r="0" b="0"/>
+            <wp:docPr id="1848794076" name="Obraz 5" descr="Brak opisu."/>
+            <wp:cNvGraphicFramePr>
+              <a:graphicFrameLocks xmlns:a="http://schemas.openxmlformats.org/drawingml/2006/main" noChangeAspect="1"/>
+            </wp:cNvGraphicFramePr>
+            <a:graphic xmlns:a="http://schemas.openxmlformats.org/drawingml/2006/main">
+              <a:graphicData uri="http://schemas.openxmlformats.org/drawingml/2006/picture">
+                <pic:pic xmlns:pic="http://schemas.openxmlformats.org/drawingml/2006/picture">
+                  <pic:nvPicPr>
+                    <pic:cNvPr id="0" name="Picture 9" descr="Brak opisu."/>
+                    <pic:cNvPicPr>
+                      <a:picLocks noChangeAspect="1" noChangeArrowheads="1"/>
+                    </pic:cNvPicPr>
+                  </pic:nvPicPr>
+                  <pic:blipFill>
+                    <a:blip r:embed="rId17">
+                      <a:extLst>
+                        <a:ext uri="{28A0092B-C50C-407E-A947-70E740481C1C}">
+                          <a14:useLocalDpi xmlns:a14="http://schemas.microsoft.com/office/drawing/2010/main" val="0"/>
+                        </a:ext>
+                      </a:extLst>
+                    </a:blip>
+                    <a:srcRect/>
+                    <a:stretch>
+                      <a:fillRect/>
+                    </a:stretch>
+                  </pic:blipFill>
+                  <pic:spPr bwMode="auto">
+                    <a:xfrm>
+                      <a:off x="0" y="0"/>
+                      <a:ext cx="5759450" cy="3870325"/>
+                    </a:xfrm>
+                    <a:prstGeom prst="rect">
+                      <a:avLst/>
+                    </a:prstGeom>
+                    <a:noFill/>
+                    <a:ln>
+                      <a:noFill/>
+                    </a:ln>
+                  </pic:spPr>
+                </pic:pic>
+              </a:graphicData>
+            </a:graphic>
+          </wp:inline>
+        </w:drawing>
+      </w:r>
+    </w:p>
+    <w:p>
+      <w:pPr>
+        <w:pStyle w:val="Nagwek2"/>
+      </w:pPr>
+      <w:r>
+        <w:lastRenderedPageBreak/>
         <w:t>Skład zespołu i zakładana prędkość</w:t>
       </w:r>
     </w:p>
@@ -138,7 +424,7 @@
                     <pic:cNvPicPr/>
                   </pic:nvPicPr>
                   <pic:blipFill>
-                    <a:blip r:embed="rId13" cstate="print">
+                    <a:blip r:embed="rId18" cstate="print">
                       <a:extLst>
                         <a:ext uri="{28A0092B-C50C-407E-A947-70E740481C1C}">
                           <a14:useLocalDpi xmlns:a14="http://schemas.microsoft.com/office/drawing/2010/main" val="0"/>
@@ -209,7 +495,7 @@
                     <pic:cNvPicPr/>
                   </pic:nvPicPr>
                   <pic:blipFill>
-                    <a:blip r:embed="rId14"/>
+                    <a:blip r:embed="rId19"/>
                     <a:stretch>
                       <a:fillRect/>
                     </a:stretch>
@@ -257,7 +543,7 @@
                     <pic:cNvPicPr/>
                   </pic:nvPicPr>
                   <pic:blipFill>
-                    <a:blip r:embed="rId15"/>
+                    <a:blip r:embed="rId20"/>
                     <a:stretch>
                       <a:fillRect/>
                     </a:stretch>
@@ -300,7 +586,7 @@
                     <pic:cNvPicPr/>
                   </pic:nvPicPr>
                   <pic:blipFill>
-                    <a:blip r:embed="rId16"/>
+                    <a:blip r:embed="rId21"/>
                     <a:stretch>
                       <a:fillRect/>
                     </a:stretch>
@@ -343,7 +629,7 @@
                     <pic:cNvPicPr/>
                   </pic:nvPicPr>
                   <pic:blipFill>
-                    <a:blip r:embed="rId17"/>
+                    <a:blip r:embed="rId22"/>
                     <a:stretch>
                       <a:fillRect/>
                     </a:stretch>
@@ -389,7 +675,7 @@
                     <pic:cNvPicPr/>
                   </pic:nvPicPr>
                   <pic:blipFill>
-                    <a:blip r:embed="rId18"/>
+                    <a:blip r:embed="rId23"/>
                     <a:stretch>
                       <a:fillRect/>
                     </a:stretch>
@@ -435,7 +721,7 @@
                     <pic:cNvPicPr/>
                   </pic:nvPicPr>
                   <pic:blipFill>
-                    <a:blip r:embed="rId19"/>
+                    <a:blip r:embed="rId24"/>
                     <a:stretch>
                       <a:fillRect/>
                     </a:stretch>
@@ -482,7 +768,7 @@
                     <pic:cNvPicPr/>
                   </pic:nvPicPr>
                   <pic:blipFill>
-                    <a:blip r:embed="rId20"/>
+                    <a:blip r:embed="rId25"/>
                     <a:stretch>
                       <a:fillRect/>
                     </a:stretch>
@@ -528,7 +814,7 @@
                     <pic:cNvPicPr/>
                   </pic:nvPicPr>
                   <pic:blipFill>
-                    <a:blip r:embed="rId21"/>
+                    <a:blip r:embed="rId26"/>
                     <a:stretch>
                       <a:fillRect/>
                     </a:stretch>
@@ -574,7 +860,7 @@
                     <pic:cNvPicPr/>
                   </pic:nvPicPr>
                   <pic:blipFill>
-                    <a:blip r:embed="rId22"/>
+                    <a:blip r:embed="rId27"/>
                     <a:stretch>
                       <a:fillRect/>
                     </a:stretch>
@@ -640,7 +926,7 @@
                     <pic:cNvPicPr/>
                   </pic:nvPicPr>
                   <pic:blipFill>
-                    <a:blip r:embed="rId23"/>
+                    <a:blip r:embed="rId28"/>
                     <a:stretch>
                       <a:fillRect/>
                     </a:stretch>
@@ -680,7 +966,7 @@
                     <pic:cNvPicPr/>
                   </pic:nvPicPr>
                   <pic:blipFill>
-                    <a:blip r:embed="rId24"/>
+                    <a:blip r:embed="rId29"/>
                     <a:stretch>
                       <a:fillRect/>
                     </a:stretch>
@@ -720,7 +1006,7 @@
                     <pic:cNvPicPr/>
                   </pic:nvPicPr>
                   <pic:blipFill>
-                    <a:blip r:embed="rId25"/>
+                    <a:blip r:embed="rId30"/>
                     <a:stretch>
                       <a:fillRect/>
                     </a:stretch>
@@ -768,7 +1054,7 @@
                     <pic:cNvPicPr/>
                   </pic:nvPicPr>
                   <pic:blipFill>
-                    <a:blip r:embed="rId26"/>
+                    <a:blip r:embed="rId31"/>
                     <a:stretch>
                       <a:fillRect/>
                     </a:stretch>
@@ -855,7 +1141,7 @@
                     <pic:cNvPicPr/>
                   </pic:nvPicPr>
                   <pic:blipFill>
-                    <a:blip r:embed="rId27"/>
+                    <a:blip r:embed="rId32"/>
                     <a:stretch>
                       <a:fillRect/>
                     </a:stretch>
@@ -2415,12 +2701,24 @@
     <w:pitch w:val="variable"/>
     <w:sig w:usb0="E00002FF" w:usb1="2AC7FDFF" w:usb2="00000016" w:usb3="00000000" w:csb0="0002009F" w:csb1="00000000"/>
   </w:font>
+  <w:font w:name="Aptos">
+    <w:charset w:val="00"/>
+    <w:family w:val="swiss"/>
+    <w:pitch w:val="variable"/>
+    <w:sig w:usb0="20000287" w:usb1="00000003" w:usb2="00000000" w:usb3="00000000" w:csb0="0000019F" w:csb1="00000000"/>
+  </w:font>
   <w:font w:name="Yu Mincho">
     <w:altName w:val="游明朝"/>
     <w:charset w:val="80"/>
     <w:family w:val="roman"/>
     <w:pitch w:val="variable"/>
     <w:sig w:usb0="800002E7" w:usb1="2AC7FCFF" w:usb2="00000012" w:usb3="00000000" w:csb0="0002009F" w:csb1="00000000"/>
+  </w:font>
+  <w:font w:name="Aptos Display">
+    <w:charset w:val="00"/>
+    <w:family w:val="swiss"/>
+    <w:pitch w:val="variable"/>
+    <w:sig w:usb0="20000287" w:usb1="00000003" w:usb2="00000000" w:usb3="00000000" w:csb0="0000019F" w:csb1="00000000"/>
   </w:font>
 </w:fonts>
 </file>
@@ -2446,7 +2744,9 @@
     <w:rsid w:val="001A1E16"/>
     <w:rsid w:val="0027634D"/>
     <w:rsid w:val="00357C37"/>
+    <w:rsid w:val="00731F92"/>
     <w:rsid w:val="009D7153"/>
+    <w:rsid w:val="00B87AAE"/>
     <w:rsid w:val="00BD61C7"/>
     <w:rsid w:val="00CC6459"/>
     <w:rsid w:val="00CE0908"/>
@@ -3249,15 +3549,6 @@
 </file>
 
 <file path=customXml/item3.xml><?xml version="1.0" encoding="utf-8"?>
-<?mso-contentType ?>
-<FormTemplates xmlns="http://schemas.microsoft.com/sharepoint/v3/contenttype/forms">
-  <Display>DocumentLibraryForm</Display>
-  <Edit>DocumentLibraryForm</Edit>
-  <New>DocumentLibraryForm</New>
-</FormTemplates>
-</file>
-
-<file path=customXml/item4.xml><?xml version="1.0" encoding="utf-8"?>
 <ct:contentTypeSchema xmlns:ct="http://schemas.microsoft.com/office/2006/metadata/contentType" xmlns:ma="http://schemas.microsoft.com/office/2006/metadata/properties/metaAttributes" ct:_="" ma:_="" ma:contentTypeName="Dokument" ma:contentTypeID="0x010100CABBBE324D0B5C419E6624CA68EB2F31" ma:contentTypeVersion="10" ma:contentTypeDescription="Utwórz nowy dokument." ma:contentTypeScope="" ma:versionID="705d105a33e3d6c9436c7a4f206d756b">
   <xsd:schema xmlns:xsd="http://www.w3.org/2001/XMLSchema" xmlns:xs="http://www.w3.org/2001/XMLSchema" xmlns:p="http://schemas.microsoft.com/office/2006/metadata/properties" xmlns:ns3="86043a61-3fcf-4a67-8c0f-d160c19a05b9" targetNamespace="http://schemas.microsoft.com/office/2006/metadata/properties" ma:root="true" ma:fieldsID="ecc03ad2693024b0f39d3b7803d962b9" ns3:_="">
     <xsd:import namespace="86043a61-3fcf-4a67-8c0f-d160c19a05b9"/>
@@ -3439,6 +3730,15 @@
 </ct:contentTypeSchema>
 </file>
 
+<file path=customXml/item4.xml><?xml version="1.0" encoding="utf-8"?>
+<?mso-contentType ?>
+<FormTemplates xmlns="http://schemas.microsoft.com/sharepoint/v3/contenttype/forms">
+  <Display>DocumentLibraryForm</Display>
+  <Edit>DocumentLibraryForm</Edit>
+  <New>DocumentLibraryForm</New>
+</FormTemplates>
+</file>
+
 <file path=customXml/itemProps1.xml><?xml version="1.0" encoding="utf-8"?>
 <ds:datastoreItem xmlns:ds="http://schemas.openxmlformats.org/officeDocument/2006/customXml" ds:itemID="{55AF091B-3C7A-41E3-B477-F2FDAA23CFDA}">
   <ds:schemaRefs>
@@ -3458,14 +3758,6 @@
 </file>
 
 <file path=customXml/itemProps3.xml><?xml version="1.0" encoding="utf-8"?>
-<ds:datastoreItem xmlns:ds="http://schemas.openxmlformats.org/officeDocument/2006/customXml" ds:itemID="{EED6724E-8792-4BCA-80B4-29238F48C8CB}">
-  <ds:schemaRefs>
-    <ds:schemaRef ds:uri="http://schemas.microsoft.com/sharepoint/v3/contenttype/forms"/>
-  </ds:schemaRefs>
-</ds:datastoreItem>
-</file>
-
-<file path=customXml/itemProps4.xml><?xml version="1.0" encoding="utf-8"?>
 <ds:datastoreItem xmlns:ds="http://schemas.openxmlformats.org/officeDocument/2006/customXml" ds:itemID="{F51CDA90-5190-4F5B-9A39-129C0BFE6168}">
   <ds:schemaRefs>
     <ds:schemaRef ds:uri="http://schemas.microsoft.com/office/2006/metadata/contentType"/>
@@ -3481,4 +3773,12 @@
     <ds:schemaRef ds:uri="http://schemas.microsoft.com/internal/obd"/>
   </ds:schemaRefs>
 </ds:datastoreItem>
+</file>
+
+<file path=customXml/itemProps4.xml><?xml version="1.0" encoding="utf-8"?>
+<ds:datastoreItem xmlns:ds="http://schemas.openxmlformats.org/officeDocument/2006/customXml" ds:itemID="{EED6724E-8792-4BCA-80B4-29238F48C8CB}">
+  <ds:schemaRefs>
+    <ds:schemaRef ds:uri="http://schemas.microsoft.com/sharepoint/v3/contenttype/forms"/>
+  </ds:schemaRefs>
+</ds:datastoreItem>
 </file>
</xml_diff>

<commit_message>
Add new docs (#79)
</commit_message>
<xml_diff>
--- a/docs/Backlog_sprintu_1_20250427.docx
+++ b/docs/Backlog_sprintu_1_20250427.docx
@@ -57,6 +57,292 @@
         <w:pStyle w:val="Nagwek2"/>
       </w:pPr>
       <w:r>
+        <w:t>Oszacowanie wielkości zadań – zrzuty ekranu Planning Pokera</w:t>
+      </w:r>
+    </w:p>
+    <w:p>
+      <w:r>
+        <w:rPr>
+          <w:noProof/>
+        </w:rPr>
+        <w:drawing>
+          <wp:inline distT="0" distB="0" distL="0" distR="0" wp14:anchorId="35CAC1FB" wp14:editId="3D8F729C">
+            <wp:extent cx="5759450" cy="3924935"/>
+            <wp:effectExtent l="0" t="0" r="0" b="0"/>
+            <wp:docPr id="574831010" name="Obraz 1" descr="Brak opisu."/>
+            <wp:cNvGraphicFramePr>
+              <a:graphicFrameLocks xmlns:a="http://schemas.openxmlformats.org/drawingml/2006/main" noChangeAspect="1"/>
+            </wp:cNvGraphicFramePr>
+            <a:graphic xmlns:a="http://schemas.openxmlformats.org/drawingml/2006/main">
+              <a:graphicData uri="http://schemas.openxmlformats.org/drawingml/2006/picture">
+                <pic:pic xmlns:pic="http://schemas.openxmlformats.org/drawingml/2006/picture">
+                  <pic:nvPicPr>
+                    <pic:cNvPr id="0" name="Picture 1" descr="Brak opisu."/>
+                    <pic:cNvPicPr>
+                      <a:picLocks noChangeAspect="1" noChangeArrowheads="1"/>
+                    </pic:cNvPicPr>
+                  </pic:nvPicPr>
+                  <pic:blipFill>
+                    <a:blip r:embed="rId13">
+                      <a:extLst>
+                        <a:ext uri="{28A0092B-C50C-407E-A947-70E740481C1C}">
+                          <a14:useLocalDpi xmlns:a14="http://schemas.microsoft.com/office/drawing/2010/main" val="0"/>
+                        </a:ext>
+                      </a:extLst>
+                    </a:blip>
+                    <a:srcRect/>
+                    <a:stretch>
+                      <a:fillRect/>
+                    </a:stretch>
+                  </pic:blipFill>
+                  <pic:spPr bwMode="auto">
+                    <a:xfrm>
+                      <a:off x="0" y="0"/>
+                      <a:ext cx="5759450" cy="3924935"/>
+                    </a:xfrm>
+                    <a:prstGeom prst="rect">
+                      <a:avLst/>
+                    </a:prstGeom>
+                    <a:noFill/>
+                    <a:ln>
+                      <a:noFill/>
+                    </a:ln>
+                  </pic:spPr>
+                </pic:pic>
+              </a:graphicData>
+            </a:graphic>
+          </wp:inline>
+        </w:drawing>
+      </w:r>
+    </w:p>
+    <w:p>
+      <w:r>
+        <w:rPr>
+          <w:noProof/>
+        </w:rPr>
+        <w:lastRenderedPageBreak/>
+        <w:drawing>
+          <wp:inline distT="0" distB="0" distL="0" distR="0" wp14:anchorId="48621EB1" wp14:editId="56BD618C">
+            <wp:extent cx="5759450" cy="4000500"/>
+            <wp:effectExtent l="0" t="0" r="0" b="0"/>
+            <wp:docPr id="2053123107" name="Obraz 2" descr="Brak opisu."/>
+            <wp:cNvGraphicFramePr>
+              <a:graphicFrameLocks xmlns:a="http://schemas.openxmlformats.org/drawingml/2006/main" noChangeAspect="1"/>
+            </wp:cNvGraphicFramePr>
+            <a:graphic xmlns:a="http://schemas.openxmlformats.org/drawingml/2006/main">
+              <a:graphicData uri="http://schemas.openxmlformats.org/drawingml/2006/picture">
+                <pic:pic xmlns:pic="http://schemas.openxmlformats.org/drawingml/2006/picture">
+                  <pic:nvPicPr>
+                    <pic:cNvPr id="0" name="Picture 3" descr="Brak opisu."/>
+                    <pic:cNvPicPr>
+                      <a:picLocks noChangeAspect="1" noChangeArrowheads="1"/>
+                    </pic:cNvPicPr>
+                  </pic:nvPicPr>
+                  <pic:blipFill>
+                    <a:blip r:embed="rId14">
+                      <a:extLst>
+                        <a:ext uri="{28A0092B-C50C-407E-A947-70E740481C1C}">
+                          <a14:useLocalDpi xmlns:a14="http://schemas.microsoft.com/office/drawing/2010/main" val="0"/>
+                        </a:ext>
+                      </a:extLst>
+                    </a:blip>
+                    <a:srcRect/>
+                    <a:stretch>
+                      <a:fillRect/>
+                    </a:stretch>
+                  </pic:blipFill>
+                  <pic:spPr bwMode="auto">
+                    <a:xfrm>
+                      <a:off x="0" y="0"/>
+                      <a:ext cx="5759450" cy="4000500"/>
+                    </a:xfrm>
+                    <a:prstGeom prst="rect">
+                      <a:avLst/>
+                    </a:prstGeom>
+                    <a:noFill/>
+                    <a:ln>
+                      <a:noFill/>
+                    </a:ln>
+                  </pic:spPr>
+                </pic:pic>
+              </a:graphicData>
+            </a:graphic>
+          </wp:inline>
+        </w:drawing>
+      </w:r>
+    </w:p>
+    <w:p>
+      <w:r>
+        <w:rPr>
+          <w:noProof/>
+        </w:rPr>
+        <w:drawing>
+          <wp:inline distT="0" distB="0" distL="0" distR="0" wp14:anchorId="4DC2CF26" wp14:editId="797886A8">
+            <wp:extent cx="5759450" cy="3582670"/>
+            <wp:effectExtent l="0" t="0" r="0" b="0"/>
+            <wp:docPr id="1111626767" name="Obraz 3" descr="Brak opisu."/>
+            <wp:cNvGraphicFramePr>
+              <a:graphicFrameLocks xmlns:a="http://schemas.openxmlformats.org/drawingml/2006/main" noChangeAspect="1"/>
+            </wp:cNvGraphicFramePr>
+            <a:graphic xmlns:a="http://schemas.openxmlformats.org/drawingml/2006/main">
+              <a:graphicData uri="http://schemas.openxmlformats.org/drawingml/2006/picture">
+                <pic:pic xmlns:pic="http://schemas.openxmlformats.org/drawingml/2006/picture">
+                  <pic:nvPicPr>
+                    <pic:cNvPr id="0" name="Picture 5" descr="Brak opisu."/>
+                    <pic:cNvPicPr>
+                      <a:picLocks noChangeAspect="1" noChangeArrowheads="1"/>
+                    </pic:cNvPicPr>
+                  </pic:nvPicPr>
+                  <pic:blipFill>
+                    <a:blip r:embed="rId15">
+                      <a:extLst>
+                        <a:ext uri="{28A0092B-C50C-407E-A947-70E740481C1C}">
+                          <a14:useLocalDpi xmlns:a14="http://schemas.microsoft.com/office/drawing/2010/main" val="0"/>
+                        </a:ext>
+                      </a:extLst>
+                    </a:blip>
+                    <a:srcRect/>
+                    <a:stretch>
+                      <a:fillRect/>
+                    </a:stretch>
+                  </pic:blipFill>
+                  <pic:spPr bwMode="auto">
+                    <a:xfrm>
+                      <a:off x="0" y="0"/>
+                      <a:ext cx="5759450" cy="3582670"/>
+                    </a:xfrm>
+                    <a:prstGeom prst="rect">
+                      <a:avLst/>
+                    </a:prstGeom>
+                    <a:noFill/>
+                    <a:ln>
+                      <a:noFill/>
+                    </a:ln>
+                  </pic:spPr>
+                </pic:pic>
+              </a:graphicData>
+            </a:graphic>
+          </wp:inline>
+        </w:drawing>
+      </w:r>
+    </w:p>
+    <w:p>
+      <w:r>
+        <w:rPr>
+          <w:noProof/>
+        </w:rPr>
+        <w:lastRenderedPageBreak/>
+        <w:drawing>
+          <wp:inline distT="0" distB="0" distL="0" distR="0" wp14:anchorId="3A814A90" wp14:editId="3F5623AB">
+            <wp:extent cx="5759450" cy="3924935"/>
+            <wp:effectExtent l="0" t="0" r="0" b="0"/>
+            <wp:docPr id="477985780" name="Obraz 4" descr="Brak opisu."/>
+            <wp:cNvGraphicFramePr>
+              <a:graphicFrameLocks xmlns:a="http://schemas.openxmlformats.org/drawingml/2006/main" noChangeAspect="1"/>
+            </wp:cNvGraphicFramePr>
+            <a:graphic xmlns:a="http://schemas.openxmlformats.org/drawingml/2006/main">
+              <a:graphicData uri="http://schemas.openxmlformats.org/drawingml/2006/picture">
+                <pic:pic xmlns:pic="http://schemas.openxmlformats.org/drawingml/2006/picture">
+                  <pic:nvPicPr>
+                    <pic:cNvPr id="0" name="Picture 7" descr="Brak opisu."/>
+                    <pic:cNvPicPr>
+                      <a:picLocks noChangeAspect="1" noChangeArrowheads="1"/>
+                    </pic:cNvPicPr>
+                  </pic:nvPicPr>
+                  <pic:blipFill>
+                    <a:blip r:embed="rId16">
+                      <a:extLst>
+                        <a:ext uri="{28A0092B-C50C-407E-A947-70E740481C1C}">
+                          <a14:useLocalDpi xmlns:a14="http://schemas.microsoft.com/office/drawing/2010/main" val="0"/>
+                        </a:ext>
+                      </a:extLst>
+                    </a:blip>
+                    <a:srcRect/>
+                    <a:stretch>
+                      <a:fillRect/>
+                    </a:stretch>
+                  </pic:blipFill>
+                  <pic:spPr bwMode="auto">
+                    <a:xfrm>
+                      <a:off x="0" y="0"/>
+                      <a:ext cx="5759450" cy="3924935"/>
+                    </a:xfrm>
+                    <a:prstGeom prst="rect">
+                      <a:avLst/>
+                    </a:prstGeom>
+                    <a:noFill/>
+                    <a:ln>
+                      <a:noFill/>
+                    </a:ln>
+                  </pic:spPr>
+                </pic:pic>
+              </a:graphicData>
+            </a:graphic>
+          </wp:inline>
+        </w:drawing>
+      </w:r>
+    </w:p>
+    <w:p>
+      <w:r>
+        <w:rPr>
+          <w:noProof/>
+        </w:rPr>
+        <w:drawing>
+          <wp:inline distT="0" distB="0" distL="0" distR="0" wp14:anchorId="3BAE91DA" wp14:editId="292CF6F7">
+            <wp:extent cx="5759450" cy="3870325"/>
+            <wp:effectExtent l="0" t="0" r="0" b="0"/>
+            <wp:docPr id="1848794076" name="Obraz 5" descr="Brak opisu."/>
+            <wp:cNvGraphicFramePr>
+              <a:graphicFrameLocks xmlns:a="http://schemas.openxmlformats.org/drawingml/2006/main" noChangeAspect="1"/>
+            </wp:cNvGraphicFramePr>
+            <a:graphic xmlns:a="http://schemas.openxmlformats.org/drawingml/2006/main">
+              <a:graphicData uri="http://schemas.openxmlformats.org/drawingml/2006/picture">
+                <pic:pic xmlns:pic="http://schemas.openxmlformats.org/drawingml/2006/picture">
+                  <pic:nvPicPr>
+                    <pic:cNvPr id="0" name="Picture 9" descr="Brak opisu."/>
+                    <pic:cNvPicPr>
+                      <a:picLocks noChangeAspect="1" noChangeArrowheads="1"/>
+                    </pic:cNvPicPr>
+                  </pic:nvPicPr>
+                  <pic:blipFill>
+                    <a:blip r:embed="rId17">
+                      <a:extLst>
+                        <a:ext uri="{28A0092B-C50C-407E-A947-70E740481C1C}">
+                          <a14:useLocalDpi xmlns:a14="http://schemas.microsoft.com/office/drawing/2010/main" val="0"/>
+                        </a:ext>
+                      </a:extLst>
+                    </a:blip>
+                    <a:srcRect/>
+                    <a:stretch>
+                      <a:fillRect/>
+                    </a:stretch>
+                  </pic:blipFill>
+                  <pic:spPr bwMode="auto">
+                    <a:xfrm>
+                      <a:off x="0" y="0"/>
+                      <a:ext cx="5759450" cy="3870325"/>
+                    </a:xfrm>
+                    <a:prstGeom prst="rect">
+                      <a:avLst/>
+                    </a:prstGeom>
+                    <a:noFill/>
+                    <a:ln>
+                      <a:noFill/>
+                    </a:ln>
+                  </pic:spPr>
+                </pic:pic>
+              </a:graphicData>
+            </a:graphic>
+          </wp:inline>
+        </w:drawing>
+      </w:r>
+    </w:p>
+    <w:p>
+      <w:pPr>
+        <w:pStyle w:val="Nagwek2"/>
+      </w:pPr>
+      <w:r>
+        <w:lastRenderedPageBreak/>
         <w:t>Skład zespołu i zakładana prędkość</w:t>
       </w:r>
     </w:p>
@@ -138,7 +424,7 @@
                     <pic:cNvPicPr/>
                   </pic:nvPicPr>
                   <pic:blipFill>
-                    <a:blip r:embed="rId13" cstate="print">
+                    <a:blip r:embed="rId18" cstate="print">
                       <a:extLst>
                         <a:ext uri="{28A0092B-C50C-407E-A947-70E740481C1C}">
                           <a14:useLocalDpi xmlns:a14="http://schemas.microsoft.com/office/drawing/2010/main" val="0"/>
@@ -209,7 +495,7 @@
                     <pic:cNvPicPr/>
                   </pic:nvPicPr>
                   <pic:blipFill>
-                    <a:blip r:embed="rId14"/>
+                    <a:blip r:embed="rId19"/>
                     <a:stretch>
                       <a:fillRect/>
                     </a:stretch>
@@ -257,7 +543,7 @@
                     <pic:cNvPicPr/>
                   </pic:nvPicPr>
                   <pic:blipFill>
-                    <a:blip r:embed="rId15"/>
+                    <a:blip r:embed="rId20"/>
                     <a:stretch>
                       <a:fillRect/>
                     </a:stretch>
@@ -300,7 +586,7 @@
                     <pic:cNvPicPr/>
                   </pic:nvPicPr>
                   <pic:blipFill>
-                    <a:blip r:embed="rId16"/>
+                    <a:blip r:embed="rId21"/>
                     <a:stretch>
                       <a:fillRect/>
                     </a:stretch>
@@ -343,7 +629,7 @@
                     <pic:cNvPicPr/>
                   </pic:nvPicPr>
                   <pic:blipFill>
-                    <a:blip r:embed="rId17"/>
+                    <a:blip r:embed="rId22"/>
                     <a:stretch>
                       <a:fillRect/>
                     </a:stretch>
@@ -389,7 +675,7 @@
                     <pic:cNvPicPr/>
                   </pic:nvPicPr>
                   <pic:blipFill>
-                    <a:blip r:embed="rId18"/>
+                    <a:blip r:embed="rId23"/>
                     <a:stretch>
                       <a:fillRect/>
                     </a:stretch>
@@ -435,7 +721,7 @@
                     <pic:cNvPicPr/>
                   </pic:nvPicPr>
                   <pic:blipFill>
-                    <a:blip r:embed="rId19"/>
+                    <a:blip r:embed="rId24"/>
                     <a:stretch>
                       <a:fillRect/>
                     </a:stretch>
@@ -482,7 +768,7 @@
                     <pic:cNvPicPr/>
                   </pic:nvPicPr>
                   <pic:blipFill>
-                    <a:blip r:embed="rId20"/>
+                    <a:blip r:embed="rId25"/>
                     <a:stretch>
                       <a:fillRect/>
                     </a:stretch>
@@ -528,7 +814,7 @@
                     <pic:cNvPicPr/>
                   </pic:nvPicPr>
                   <pic:blipFill>
-                    <a:blip r:embed="rId21"/>
+                    <a:blip r:embed="rId26"/>
                     <a:stretch>
                       <a:fillRect/>
                     </a:stretch>
@@ -574,7 +860,7 @@
                     <pic:cNvPicPr/>
                   </pic:nvPicPr>
                   <pic:blipFill>
-                    <a:blip r:embed="rId22"/>
+                    <a:blip r:embed="rId27"/>
                     <a:stretch>
                       <a:fillRect/>
                     </a:stretch>
@@ -640,7 +926,7 @@
                     <pic:cNvPicPr/>
                   </pic:nvPicPr>
                   <pic:blipFill>
-                    <a:blip r:embed="rId23"/>
+                    <a:blip r:embed="rId28"/>
                     <a:stretch>
                       <a:fillRect/>
                     </a:stretch>
@@ -680,7 +966,7 @@
                     <pic:cNvPicPr/>
                   </pic:nvPicPr>
                   <pic:blipFill>
-                    <a:blip r:embed="rId24"/>
+                    <a:blip r:embed="rId29"/>
                     <a:stretch>
                       <a:fillRect/>
                     </a:stretch>
@@ -720,7 +1006,7 @@
                     <pic:cNvPicPr/>
                   </pic:nvPicPr>
                   <pic:blipFill>
-                    <a:blip r:embed="rId25"/>
+                    <a:blip r:embed="rId30"/>
                     <a:stretch>
                       <a:fillRect/>
                     </a:stretch>
@@ -768,7 +1054,7 @@
                     <pic:cNvPicPr/>
                   </pic:nvPicPr>
                   <pic:blipFill>
-                    <a:blip r:embed="rId26"/>
+                    <a:blip r:embed="rId31"/>
                     <a:stretch>
                       <a:fillRect/>
                     </a:stretch>
@@ -855,7 +1141,7 @@
                     <pic:cNvPicPr/>
                   </pic:nvPicPr>
                   <pic:blipFill>
-                    <a:blip r:embed="rId27"/>
+                    <a:blip r:embed="rId32"/>
                     <a:stretch>
                       <a:fillRect/>
                     </a:stretch>
@@ -2415,12 +2701,24 @@
     <w:pitch w:val="variable"/>
     <w:sig w:usb0="E00002FF" w:usb1="2AC7FDFF" w:usb2="00000016" w:usb3="00000000" w:csb0="0002009F" w:csb1="00000000"/>
   </w:font>
+  <w:font w:name="Aptos">
+    <w:charset w:val="00"/>
+    <w:family w:val="swiss"/>
+    <w:pitch w:val="variable"/>
+    <w:sig w:usb0="20000287" w:usb1="00000003" w:usb2="00000000" w:usb3="00000000" w:csb0="0000019F" w:csb1="00000000"/>
+  </w:font>
   <w:font w:name="Yu Mincho">
     <w:altName w:val="游明朝"/>
     <w:charset w:val="80"/>
     <w:family w:val="roman"/>
     <w:pitch w:val="variable"/>
     <w:sig w:usb0="800002E7" w:usb1="2AC7FCFF" w:usb2="00000012" w:usb3="00000000" w:csb0="0002009F" w:csb1="00000000"/>
+  </w:font>
+  <w:font w:name="Aptos Display">
+    <w:charset w:val="00"/>
+    <w:family w:val="swiss"/>
+    <w:pitch w:val="variable"/>
+    <w:sig w:usb0="20000287" w:usb1="00000003" w:usb2="00000000" w:usb3="00000000" w:csb0="0000019F" w:csb1="00000000"/>
   </w:font>
 </w:fonts>
 </file>
@@ -2446,7 +2744,9 @@
     <w:rsid w:val="001A1E16"/>
     <w:rsid w:val="0027634D"/>
     <w:rsid w:val="00357C37"/>
+    <w:rsid w:val="00731F92"/>
     <w:rsid w:val="009D7153"/>
+    <w:rsid w:val="00B87AAE"/>
     <w:rsid w:val="00BD61C7"/>
     <w:rsid w:val="00CC6459"/>
     <w:rsid w:val="00CE0908"/>
@@ -3249,15 +3549,6 @@
 </file>
 
 <file path=customXml/item3.xml><?xml version="1.0" encoding="utf-8"?>
-<?mso-contentType ?>
-<FormTemplates xmlns="http://schemas.microsoft.com/sharepoint/v3/contenttype/forms">
-  <Display>DocumentLibraryForm</Display>
-  <Edit>DocumentLibraryForm</Edit>
-  <New>DocumentLibraryForm</New>
-</FormTemplates>
-</file>
-
-<file path=customXml/item4.xml><?xml version="1.0" encoding="utf-8"?>
 <ct:contentTypeSchema xmlns:ct="http://schemas.microsoft.com/office/2006/metadata/contentType" xmlns:ma="http://schemas.microsoft.com/office/2006/metadata/properties/metaAttributes" ct:_="" ma:_="" ma:contentTypeName="Dokument" ma:contentTypeID="0x010100CABBBE324D0B5C419E6624CA68EB2F31" ma:contentTypeVersion="10" ma:contentTypeDescription="Utwórz nowy dokument." ma:contentTypeScope="" ma:versionID="705d105a33e3d6c9436c7a4f206d756b">
   <xsd:schema xmlns:xsd="http://www.w3.org/2001/XMLSchema" xmlns:xs="http://www.w3.org/2001/XMLSchema" xmlns:p="http://schemas.microsoft.com/office/2006/metadata/properties" xmlns:ns3="86043a61-3fcf-4a67-8c0f-d160c19a05b9" targetNamespace="http://schemas.microsoft.com/office/2006/metadata/properties" ma:root="true" ma:fieldsID="ecc03ad2693024b0f39d3b7803d962b9" ns3:_="">
     <xsd:import namespace="86043a61-3fcf-4a67-8c0f-d160c19a05b9"/>
@@ -3439,6 +3730,15 @@
 </ct:contentTypeSchema>
 </file>
 
+<file path=customXml/item4.xml><?xml version="1.0" encoding="utf-8"?>
+<?mso-contentType ?>
+<FormTemplates xmlns="http://schemas.microsoft.com/sharepoint/v3/contenttype/forms">
+  <Display>DocumentLibraryForm</Display>
+  <Edit>DocumentLibraryForm</Edit>
+  <New>DocumentLibraryForm</New>
+</FormTemplates>
+</file>
+
 <file path=customXml/itemProps1.xml><?xml version="1.0" encoding="utf-8"?>
 <ds:datastoreItem xmlns:ds="http://schemas.openxmlformats.org/officeDocument/2006/customXml" ds:itemID="{55AF091B-3C7A-41E3-B477-F2FDAA23CFDA}">
   <ds:schemaRefs>
@@ -3458,14 +3758,6 @@
 </file>
 
 <file path=customXml/itemProps3.xml><?xml version="1.0" encoding="utf-8"?>
-<ds:datastoreItem xmlns:ds="http://schemas.openxmlformats.org/officeDocument/2006/customXml" ds:itemID="{EED6724E-8792-4BCA-80B4-29238F48C8CB}">
-  <ds:schemaRefs>
-    <ds:schemaRef ds:uri="http://schemas.microsoft.com/sharepoint/v3/contenttype/forms"/>
-  </ds:schemaRefs>
-</ds:datastoreItem>
-</file>
-
-<file path=customXml/itemProps4.xml><?xml version="1.0" encoding="utf-8"?>
 <ds:datastoreItem xmlns:ds="http://schemas.openxmlformats.org/officeDocument/2006/customXml" ds:itemID="{F51CDA90-5190-4F5B-9A39-129C0BFE6168}">
   <ds:schemaRefs>
     <ds:schemaRef ds:uri="http://schemas.microsoft.com/office/2006/metadata/contentType"/>
@@ -3481,4 +3773,12 @@
     <ds:schemaRef ds:uri="http://schemas.microsoft.com/internal/obd"/>
   </ds:schemaRefs>
 </ds:datastoreItem>
+</file>
+
+<file path=customXml/itemProps4.xml><?xml version="1.0" encoding="utf-8"?>
+<ds:datastoreItem xmlns:ds="http://schemas.openxmlformats.org/officeDocument/2006/customXml" ds:itemID="{EED6724E-8792-4BCA-80B4-29238F48C8CB}">
+  <ds:schemaRefs>
+    <ds:schemaRef ds:uri="http://schemas.microsoft.com/sharepoint/v3/contenttype/forms"/>
+  </ds:schemaRefs>
+</ds:datastoreItem>
 </file>
</xml_diff>